<commit_message>
Update major analysis codes
</commit_message>
<xml_diff>
--- a/Documents/Revised_Workflow.docx
+++ b/Documents/Revised_Workflow.docx
@@ -38,7 +38,7 @@
         <w:t>MCD12Q2</w:t>
       </w:r>
       <w:r>
-        <w:t>). MODIS-EVI is still preferred to (and only validated using MCD12Q2) because of the superior resolution (250 m vs 500 m) that makes a crucial difference in Nepal’s rugged terrain.</w:t>
+        <w:t>). MODIS-EVI is still preferred to (and only validated) because of the superior resolution (250 m vs 500 m) that makes a crucial difference in Nepal’s rugged terrain.</w:t>
       </w:r>
     </w:p>
     <w:p>
@@ -62,7 +62,16 @@
         </w:numPr>
       </w:pPr>
       <w:r>
-        <w:t>Stratify entire region by (9 ecoregions, 4 aspect classes, and 4 slope classes) to different spatial units (SU) and extract pixelwise trend results within each SU</w:t>
+        <w:t xml:space="preserve">Stratify entire region by (9 ecoregions, </w:t>
+      </w:r>
+      <w:r>
+        <w:t xml:space="preserve">5 elevation, </w:t>
+      </w:r>
+      <w:r>
+        <w:t>4 aspect classes, and 4 slope classes) to different spatial units (SU) and extract pixelwise trend results within each SU</w:t>
+      </w:r>
+      <w:r>
+        <w:t>.</w:t>
       </w:r>
     </w:p>
     <w:p>
@@ -74,7 +83,10 @@
         </w:numPr>
       </w:pPr>
       <w:r>
-        <w:t>Apply stronger trend criteria to each SU: (</w:t>
+        <w:t xml:space="preserve">Apply stronger trend criteria to each SU: </w:t>
+      </w:r>
+      <w:r>
+        <w:t>(</w:t>
       </w:r>
       <w:proofErr w:type="spellStart"/>
       <w:r>
@@ -82,7 +94,33 @@
       </w:r>
       <w:proofErr w:type="spellEnd"/>
       <w:r>
-        <w:t>) the percentage of significant pixels (number of significant pixels to total trend fitted pixels) must be &gt; 5% (ii) the ratio of pixels with significant positive trend to significant negative trend, or Trend Asymmetry Ratio (TAR) &gt; 2 or &lt; 0.5. This imposes strict criteria and SUs with only significant and notable LSP changes are identified.</w:t>
+        <w:t xml:space="preserve">) the number of trend </w:t>
+      </w:r>
+      <w:r>
+        <w:t xml:space="preserve">fitted </w:t>
+      </w:r>
+      <w:r>
+        <w:t xml:space="preserve">pixels for each SU must be &gt;10 </w:t>
+      </w:r>
+      <w:r>
+        <w:t>(</w:t>
+      </w:r>
+      <w:proofErr w:type="spellStart"/>
+      <w:r>
+        <w:t>i</w:t>
+      </w:r>
+      <w:proofErr w:type="spellEnd"/>
+      <w:r>
+        <w:t>) the percentage of significant pixels (number of significant pixels to total trend fitted pixels) must be &gt; 5% (ii) the ratio of pixels with significant positive trend to significant negative trend, or Trend Asymmetry Ratio (TAR) &gt; 2 or &lt; 0.5</w:t>
+      </w:r>
+      <w:r>
+        <w:t>.</w:t>
+      </w:r>
+      <w:r>
+        <w:t xml:space="preserve"> </w:t>
+      </w:r>
+      <w:r>
+        <w:t>This imposes strict criteria and SUs with only significant and notable LSP changes are identified.</w:t>
       </w:r>
     </w:p>
     <w:p>
@@ -1132,6 +1170,29 @@
       <w:spacing w:val="5"/>
     </w:rPr>
   </w:style>
+  <w:style w:type="character" w:styleId="Hyperlink">
+    <w:name w:val="Hyperlink"/>
+    <w:basedOn w:val="DefaultParagraphFont"/>
+    <w:uiPriority w:val="99"/>
+    <w:unhideWhenUsed/>
+    <w:rsid w:val="000A323E"/>
+    <w:rPr>
+      <w:color w:val="0563C1" w:themeColor="hyperlink"/>
+      <w:u w:val="single"/>
+    </w:rPr>
+  </w:style>
+  <w:style w:type="character" w:styleId="UnresolvedMention">
+    <w:name w:val="Unresolved Mention"/>
+    <w:basedOn w:val="DefaultParagraphFont"/>
+    <w:uiPriority w:val="99"/>
+    <w:semiHidden/>
+    <w:unhideWhenUsed/>
+    <w:rsid w:val="000A323E"/>
+    <w:rPr>
+      <w:color w:val="605E5C"/>
+      <w:shd w:val="clear" w:color="auto" w:fill="E1DFDD"/>
+    </w:rPr>
+  </w:style>
 </w:styles>
 </file>
 

</xml_diff>